<commit_message>
add files 20170203 java-实验楼学习01
</commit_message>
<xml_diff>
--- a/JAVA/java_study.docx
+++ b/JAVA/java_study.docx
@@ -16,6 +16,23 @@
           <w:rFonts w:hint="eastAsia"/>
         </w:rPr>
         <w:t>：</w:t>
+      </w:r>
+    </w:p>
+    <w:p>
+      <w:pPr>
+        <w:rPr>
+          <w:rStyle w:val="a5"/>
+          <w:rFonts w:hint="eastAsia"/>
+        </w:rPr>
+      </w:pPr>
+      <w:r>
+        <w:t>菜鸟编程</w:t>
+      </w:r>
+      <w:r>
+        <w:rPr>
+          <w:rFonts w:hint="eastAsia"/>
+        </w:rPr>
+        <w:t>:</w:t>
       </w:r>
       <w:hyperlink r:id="rId8" w:history="1">
         <w:r>
@@ -27,18 +44,11 @@
       </w:hyperlink>
     </w:p>
     <w:p>
-      <w:pPr>
-        <w:rPr>
-          <w:rFonts w:hint="eastAsia"/>
-        </w:rPr>
-      </w:pPr>
-    </w:p>
-    <w:p>
-      <w:pPr>
-        <w:rPr>
-          <w:rFonts w:hint="eastAsia"/>
-        </w:rPr>
-      </w:pPr>
+      <w:bookmarkStart w:id="0" w:name="_GoBack"/>
+      <w:bookmarkEnd w:id="0"/>
+    </w:p>
+    <w:p/>
+    <w:p>
       <w:r>
         <w:rPr>
           <w:rFonts w:hint="eastAsia"/>
@@ -58,13 +68,7 @@
         <w:t>程序：</w:t>
       </w:r>
     </w:p>
-    <w:p>
-      <w:pPr>
-        <w:rPr>
-          <w:rFonts w:hint="eastAsia"/>
-        </w:rPr>
-      </w:pPr>
-    </w:p>
+    <w:p/>
     <w:p>
       <w:pPr>
         <w:pStyle w:val="a6"/>
@@ -516,13 +520,7 @@
         <w:t>。</w:t>
       </w:r>
     </w:p>
-    <w:p>
-      <w:pPr>
-        <w:rPr>
-          <w:rFonts w:hint="eastAsia"/>
-        </w:rPr>
-      </w:pPr>
-    </w:p>
+    <w:p/>
     <w:p>
       <w:pPr>
         <w:widowControl/>
@@ -570,7 +568,7 @@
         <w:ind w:left="240"/>
         <w:jc w:val="left"/>
         <w:rPr>
-          <w:rFonts w:ascii="Helvetica" w:eastAsia="宋体" w:hAnsi="Helvetica" w:cs="宋体" w:hint="eastAsia"/>
+          <w:rFonts w:ascii="Helvetica" w:eastAsia="宋体" w:hAnsi="Helvetica" w:cs="宋体"/>
           <w:color w:val="333333"/>
           <w:kern w:val="0"/>
           <w:sz w:val="18"/>
@@ -712,7 +710,7 @@
         <w:ind w:left="240"/>
         <w:jc w:val="left"/>
         <w:rPr>
-          <w:rFonts w:ascii="Helvetica" w:eastAsia="宋体" w:hAnsi="Helvetica" w:cs="宋体" w:hint="eastAsia"/>
+          <w:rFonts w:ascii="Helvetica" w:eastAsia="宋体" w:hAnsi="Helvetica" w:cs="宋体"/>
           <w:color w:val="333333"/>
           <w:kern w:val="0"/>
           <w:sz w:val="18"/>
@@ -842,7 +840,7 @@
         <w:ind w:left="240"/>
         <w:jc w:val="left"/>
         <w:rPr>
-          <w:rFonts w:ascii="Helvetica" w:eastAsia="宋体" w:hAnsi="Helvetica" w:cs="宋体" w:hint="eastAsia"/>
+          <w:rFonts w:ascii="Helvetica" w:eastAsia="宋体" w:hAnsi="Helvetica" w:cs="宋体"/>
           <w:color w:val="333333"/>
           <w:kern w:val="0"/>
           <w:sz w:val="18"/>
@@ -930,7 +928,7 @@
         <w:ind w:left="240"/>
         <w:jc w:val="left"/>
         <w:rPr>
-          <w:rFonts w:ascii="Helvetica" w:eastAsia="宋体" w:hAnsi="Helvetica" w:cs="宋体" w:hint="eastAsia"/>
+          <w:rFonts w:ascii="Helvetica" w:eastAsia="宋体" w:hAnsi="Helvetica" w:cs="宋体"/>
           <w:color w:val="333333"/>
           <w:kern w:val="0"/>
           <w:sz w:val="18"/>
@@ -956,20 +954,15 @@
         <w:ind w:left="240"/>
         <w:jc w:val="left"/>
         <w:rPr>
-          <w:rFonts w:ascii="Helvetica" w:eastAsia="宋体" w:hAnsi="Helvetica" w:cs="宋体" w:hint="eastAsia"/>
-          <w:color w:val="333333"/>
-          <w:kern w:val="0"/>
-          <w:sz w:val="18"/>
-          <w:szCs w:val="18"/>
-        </w:rPr>
-      </w:pPr>
-    </w:p>
-    <w:p>
-      <w:pPr>
-        <w:rPr>
-          <w:rFonts w:hint="eastAsia"/>
-        </w:rPr>
-      </w:pPr>
+          <w:rFonts w:ascii="Helvetica" w:eastAsia="宋体" w:hAnsi="Helvetica" w:cs="宋体"/>
+          <w:color w:val="333333"/>
+          <w:kern w:val="0"/>
+          <w:sz w:val="18"/>
+          <w:szCs w:val="18"/>
+        </w:rPr>
+      </w:pPr>
+    </w:p>
+    <w:p>
       <w:r>
         <w:t>Java</w:t>
       </w:r>
@@ -984,11 +977,6 @@
       </w:r>
     </w:p>
     <w:p>
-      <w:pPr>
-        <w:rPr>
-          <w:rFonts w:hint="eastAsia"/>
-        </w:rPr>
-      </w:pPr>
       <w:r>
         <w:t>J</w:t>
       </w:r>
@@ -1030,11 +1018,6 @@
       </w:r>
     </w:p>
     <w:p>
-      <w:pPr>
-        <w:rPr>
-          <w:rFonts w:hint="eastAsia"/>
-        </w:rPr>
-      </w:pPr>
       <w:r>
         <w:t>Java</w:t>
       </w:r>
@@ -1061,11 +1044,6 @@
       </w:r>
     </w:p>
     <w:p>
-      <w:pPr>
-        <w:rPr>
-          <w:rFonts w:hint="eastAsia"/>
-        </w:rPr>
-      </w:pPr>
       <w:r>
         <w:rPr>
           <w:rFonts w:hint="eastAsia"/>
@@ -1108,19 +1086,8 @@
         <w:t>）</w:t>
       </w:r>
     </w:p>
-    <w:p>
-      <w:pPr>
-        <w:rPr>
-          <w:rFonts w:hint="eastAsia"/>
-        </w:rPr>
-      </w:pPr>
-    </w:p>
-    <w:p>
-      <w:pPr>
-        <w:rPr>
-          <w:rFonts w:hint="eastAsia"/>
-        </w:rPr>
-      </w:pPr>
+    <w:p/>
+    <w:p>
       <w:r>
         <w:t>J</w:t>
       </w:r>
@@ -1152,11 +1119,6 @@
       </w:r>
     </w:p>
     <w:p>
-      <w:pPr>
-        <w:rPr>
-          <w:rFonts w:hint="eastAsia"/>
-        </w:rPr>
-      </w:pPr>
       <w:r>
         <w:t>J</w:t>
       </w:r>
@@ -1206,11 +1168,6 @@
       </w:r>
     </w:p>
     <w:p>
-      <w:pPr>
-        <w:rPr>
-          <w:rFonts w:hint="eastAsia"/>
-        </w:rPr>
-      </w:pPr>
       <w:proofErr w:type="gramStart"/>
       <w:r>
         <w:t>主方法</w:t>
@@ -1257,11 +1214,6 @@
       </w:r>
     </w:p>
     <w:p>
-      <w:pPr>
-        <w:rPr>
-          <w:rFonts w:hint="eastAsia"/>
-        </w:rPr>
-      </w:pPr>
       <w:r>
         <w:t>J</w:t>
       </w:r>
@@ -1279,11 +1231,6 @@
       </w:r>
     </w:p>
     <w:p>
-      <w:pPr>
-        <w:rPr>
-          <w:rFonts w:hint="eastAsia"/>
-        </w:rPr>
-      </w:pPr>
       <w:r>
         <w:rPr>
           <w:rFonts w:hint="eastAsia"/>
@@ -1312,11 +1259,6 @@
       </w:r>
     </w:p>
     <w:p>
-      <w:pPr>
-        <w:rPr>
-          <w:rFonts w:hint="eastAsia"/>
-        </w:rPr>
-      </w:pPr>
       <w:r>
         <w:rPr>
           <w:rFonts w:hint="eastAsia"/>
@@ -1353,11 +1295,6 @@
       <w:proofErr w:type="spellEnd"/>
     </w:p>
     <w:p>
-      <w:pPr>
-        <w:rPr>
-          <w:rFonts w:hint="eastAsia"/>
-        </w:rPr>
-      </w:pPr>
       <w:r>
         <w:t>J</w:t>
       </w:r>
@@ -1381,11 +1318,6 @@
       </w:r>
     </w:p>
     <w:p>
-      <w:pPr>
-        <w:rPr>
-          <w:rFonts w:hint="eastAsia"/>
-        </w:rPr>
-      </w:pPr>
       <w:r>
         <w:t>J</w:t>
       </w:r>
@@ -1429,11 +1361,6 @@
       </w:r>
     </w:p>
     <w:p>
-      <w:pPr>
-        <w:rPr>
-          <w:rFonts w:hint="eastAsia"/>
-        </w:rPr>
-      </w:pPr>
       <w:r>
         <w:t>F</w:t>
       </w:r>
@@ -1451,13 +1378,9 @@
       </w:r>
     </w:p>
     <w:p>
-      <w:pPr>
-        <w:rPr>
-          <w:rFonts w:hint="eastAsia"/>
-        </w:rPr>
-      </w:pPr>
       <w:proofErr w:type="spellStart"/>
       <w:r>
+        <w:lastRenderedPageBreak/>
         <w:t>Final</w:t>
       </w:r>
       <w:r>
@@ -1496,13 +1419,7 @@
       </w:r>
     </w:p>
     <w:p>
-      <w:pPr>
-        <w:rPr>
-          <w:rFonts w:hint="eastAsia"/>
-        </w:rPr>
-      </w:pPr>
-      <w:r>
-        <w:lastRenderedPageBreak/>
+      <w:r>
         <w:t>I</w:t>
       </w:r>
       <w:r>
@@ -1533,11 +1450,6 @@
       </w:r>
     </w:p>
     <w:p>
-      <w:pPr>
-        <w:rPr>
-          <w:rFonts w:hint="eastAsia"/>
-        </w:rPr>
-      </w:pPr>
       <w:r>
         <w:t>P</w:t>
       </w:r>
@@ -1555,11 +1467,6 @@
       </w:r>
     </w:p>
     <w:p>
-      <w:pPr>
-        <w:rPr>
-          <w:rFonts w:hint="eastAsia"/>
-        </w:rPr>
-      </w:pPr>
       <w:r>
         <w:t>S</w:t>
       </w:r>
@@ -1613,7 +1520,6 @@
     <w:p>
       <w:pPr>
         <w:rPr>
-          <w:rFonts w:hint="eastAsia"/>
           <w:b/>
         </w:rPr>
       </w:pPr>
@@ -1634,9 +1540,6 @@
     <w:p>
       <w:pPr>
         <w:ind w:firstLine="420"/>
-        <w:rPr>
-          <w:rFonts w:hint="eastAsia"/>
-        </w:rPr>
       </w:pPr>
       <w:r>
         <w:t>与</w:t>
@@ -1676,9 +1579,6 @@
     <w:p>
       <w:pPr>
         <w:ind w:firstLine="420"/>
-        <w:rPr>
-          <w:rFonts w:hint="eastAsia"/>
-        </w:rPr>
       </w:pPr>
       <w:r>
         <w:rPr>
@@ -1696,9 +1596,6 @@
     <w:p>
       <w:pPr>
         <w:ind w:firstLine="420"/>
-        <w:rPr>
-          <w:rFonts w:hint="eastAsia"/>
-        </w:rPr>
       </w:pPr>
       <w:r>
         <w:rPr>
@@ -1714,11 +1611,6 @@
       </w:r>
     </w:p>
     <w:p>
-      <w:pPr>
-        <w:rPr>
-          <w:rFonts w:hint="eastAsia"/>
-        </w:rPr>
-      </w:pPr>
       <w:r>
         <w:t>J</w:t>
       </w:r>
@@ -1757,11 +1649,6 @@
       </w:r>
     </w:p>
     <w:p>
-      <w:pPr>
-        <w:rPr>
-          <w:rFonts w:hint="eastAsia"/>
-        </w:rPr>
-      </w:pPr>
       <w:r>
         <w:rPr>
           <w:rFonts w:hint="eastAsia"/>
@@ -1770,11 +1657,6 @@
       </w:r>
     </w:p>
     <w:p>
-      <w:pPr>
-        <w:rPr>
-          <w:rFonts w:hint="eastAsia"/>
-        </w:rPr>
-      </w:pPr>
       <w:r>
         <w:t>J</w:t>
       </w:r>
@@ -1806,11 +1688,6 @@
       </w:r>
     </w:p>
     <w:p>
-      <w:pPr>
-        <w:rPr>
-          <w:rFonts w:hint="eastAsia"/>
-        </w:rPr>
-      </w:pPr>
       <w:r>
         <w:rPr>
           <w:noProof/>
@@ -1862,9 +1739,6 @@
         <w:tabs>
           <w:tab w:val="left" w:pos="703"/>
         </w:tabs>
-        <w:rPr>
-          <w:rFonts w:hint="eastAsia"/>
-        </w:rPr>
       </w:pPr>
       <w:r>
         <w:tab/>
@@ -1875,9 +1749,6 @@
         <w:tabs>
           <w:tab w:val="left" w:pos="703"/>
         </w:tabs>
-        <w:rPr>
-          <w:rFonts w:hint="eastAsia"/>
-        </w:rPr>
       </w:pPr>
       <w:r>
         <w:rPr>
@@ -1917,29 +1788,20 @@
         <w:tabs>
           <w:tab w:val="left" w:pos="703"/>
         </w:tabs>
-        <w:rPr>
-          <w:rFonts w:hint="eastAsia"/>
-        </w:rPr>
-      </w:pPr>
-    </w:p>
-    <w:p>
-      <w:pPr>
-        <w:tabs>
-          <w:tab w:val="left" w:pos="703"/>
-        </w:tabs>
-        <w:rPr>
-          <w:rFonts w:hint="eastAsia"/>
-        </w:rPr>
-      </w:pPr>
-    </w:p>
-    <w:p>
-      <w:pPr>
-        <w:tabs>
-          <w:tab w:val="left" w:pos="703"/>
-        </w:tabs>
-        <w:rPr>
-          <w:rFonts w:hint="eastAsia"/>
-        </w:rPr>
+      </w:pPr>
+    </w:p>
+    <w:p>
+      <w:pPr>
+        <w:tabs>
+          <w:tab w:val="left" w:pos="703"/>
+        </w:tabs>
+      </w:pPr>
+    </w:p>
+    <w:p>
+      <w:pPr>
+        <w:tabs>
+          <w:tab w:val="left" w:pos="703"/>
+        </w:tabs>
       </w:pPr>
       <w:r>
         <w:rPr>
@@ -1965,19 +1827,13 @@
         <w:tabs>
           <w:tab w:val="left" w:pos="703"/>
         </w:tabs>
-        <w:rPr>
-          <w:rFonts w:hint="eastAsia"/>
-        </w:rPr>
-      </w:pPr>
-    </w:p>
-    <w:p>
-      <w:pPr>
-        <w:tabs>
-          <w:tab w:val="left" w:pos="703"/>
-        </w:tabs>
-        <w:rPr>
-          <w:rFonts w:hint="eastAsia"/>
-        </w:rPr>
+      </w:pPr>
+    </w:p>
+    <w:p>
+      <w:pPr>
+        <w:tabs>
+          <w:tab w:val="left" w:pos="703"/>
+        </w:tabs>
       </w:pPr>
       <w:r>
         <w:rPr>
@@ -1997,9 +1853,6 @@
           <w:tab w:val="left" w:pos="703"/>
         </w:tabs>
         <w:ind w:firstLineChars="0"/>
-        <w:rPr>
-          <w:rFonts w:hint="eastAsia"/>
-        </w:rPr>
       </w:pPr>
       <w:r>
         <w:rPr>
@@ -2031,9 +1884,6 @@
           <w:tab w:val="left" w:pos="703"/>
         </w:tabs>
         <w:ind w:firstLineChars="0"/>
-        <w:rPr>
-          <w:rFonts w:hint="eastAsia"/>
-        </w:rPr>
       </w:pPr>
       <w:r>
         <w:rPr>
@@ -2065,9 +1915,6 @@
           <w:tab w:val="left" w:pos="703"/>
         </w:tabs>
         <w:ind w:firstLineChars="0"/>
-        <w:rPr>
-          <w:rFonts w:hint="eastAsia"/>
-        </w:rPr>
       </w:pPr>
       <w:r>
         <w:rPr>
@@ -2099,9 +1946,6 @@
           <w:tab w:val="left" w:pos="703"/>
         </w:tabs>
         <w:ind w:firstLineChars="0"/>
-        <w:rPr>
-          <w:rFonts w:hint="eastAsia"/>
-        </w:rPr>
       </w:pPr>
       <w:r>
         <w:rPr>
@@ -2133,9 +1977,6 @@
           <w:tab w:val="left" w:pos="703"/>
         </w:tabs>
         <w:ind w:firstLineChars="0"/>
-        <w:rPr>
-          <w:rFonts w:hint="eastAsia"/>
-        </w:rPr>
       </w:pPr>
       <w:r>
         <w:t>I</w:t>
@@ -2170,19 +2011,13 @@
         <w:tabs>
           <w:tab w:val="left" w:pos="703"/>
         </w:tabs>
-        <w:rPr>
-          <w:rFonts w:hint="eastAsia"/>
-        </w:rPr>
-      </w:pPr>
-    </w:p>
-    <w:p>
-      <w:pPr>
-        <w:tabs>
-          <w:tab w:val="left" w:pos="703"/>
-        </w:tabs>
-        <w:rPr>
-          <w:rFonts w:hint="eastAsia"/>
-        </w:rPr>
+      </w:pPr>
+    </w:p>
+    <w:p>
+      <w:pPr>
+        <w:tabs>
+          <w:tab w:val="left" w:pos="703"/>
+        </w:tabs>
       </w:pPr>
       <w:r>
         <w:t>J</w:t>
@@ -2205,9 +2040,6 @@
         <w:tabs>
           <w:tab w:val="left" w:pos="703"/>
         </w:tabs>
-        <w:rPr>
-          <w:rFonts w:hint="eastAsia"/>
-        </w:rPr>
       </w:pPr>
       <w:r>
         <w:t>J</w:t>
@@ -2244,9 +2076,6 @@
         <w:tabs>
           <w:tab w:val="left" w:pos="703"/>
         </w:tabs>
-        <w:rPr>
-          <w:rFonts w:hint="eastAsia"/>
-        </w:rPr>
       </w:pPr>
       <w:r>
         <w:t>I</w:t>
@@ -2281,24 +2110,19 @@
         <w:tabs>
           <w:tab w:val="left" w:pos="703"/>
         </w:tabs>
-        <w:rPr>
-          <w:rFonts w:hint="eastAsia"/>
-        </w:rPr>
-      </w:pPr>
-    </w:p>
-    <w:p>
-      <w:pPr>
-        <w:tabs>
-          <w:tab w:val="left" w:pos="703"/>
-        </w:tabs>
-        <w:rPr>
-          <w:rFonts w:hint="eastAsia"/>
-        </w:rPr>
-      </w:pPr>
-      <w:r>
-        <w:rPr>
-          <w:rFonts w:hint="eastAsia"/>
-        </w:rPr>
+      </w:pPr>
+    </w:p>
+    <w:p>
+      <w:pPr>
+        <w:tabs>
+          <w:tab w:val="left" w:pos="703"/>
+        </w:tabs>
+      </w:pPr>
+      <w:r>
+        <w:rPr>
+          <w:rFonts w:hint="eastAsia"/>
+        </w:rPr>
+        <w:lastRenderedPageBreak/>
         <w:t>可以在</w:t>
       </w:r>
       <w:proofErr w:type="spellStart"/>
@@ -2321,9 +2145,6 @@
         <w:tabs>
           <w:tab w:val="left" w:pos="703"/>
         </w:tabs>
-        <w:rPr>
-          <w:rFonts w:hint="eastAsia"/>
-        </w:rPr>
       </w:pPr>
       <w:proofErr w:type="spellStart"/>
       <w:r>
@@ -2348,15 +2169,11 @@
         <w:tabs>
           <w:tab w:val="left" w:pos="703"/>
         </w:tabs>
-        <w:rPr>
-          <w:rFonts w:hint="eastAsia"/>
-        </w:rPr>
-      </w:pPr>
-      <w:r>
-        <w:rPr>
-          <w:rFonts w:hint="eastAsia"/>
-        </w:rPr>
-        <w:lastRenderedPageBreak/>
+      </w:pPr>
+      <w:r>
+        <w:rPr>
+          <w:rFonts w:hint="eastAsia"/>
+        </w:rPr>
         <w:t>当创建变量的时候需要到内存中申请空间，</w:t>
       </w:r>
       <w:r>
@@ -2371,9 +2188,6 @@
         <w:tabs>
           <w:tab w:val="left" w:pos="703"/>
         </w:tabs>
-        <w:rPr>
-          <w:rFonts w:hint="eastAsia"/>
-        </w:rPr>
       </w:pPr>
       <w:r>
         <w:t>J</w:t>
@@ -2402,9 +2216,6 @@
           <w:tab w:val="left" w:pos="703"/>
         </w:tabs>
         <w:ind w:firstLineChars="0"/>
-        <w:rPr>
-          <w:rFonts w:hint="eastAsia"/>
-        </w:rPr>
       </w:pPr>
       <w:r>
         <w:rPr>
@@ -2433,9 +2244,6 @@
           <w:tab w:val="left" w:pos="703"/>
         </w:tabs>
         <w:ind w:firstLineChars="0"/>
-        <w:rPr>
-          <w:rFonts w:hint="eastAsia"/>
-        </w:rPr>
       </w:pPr>
       <w:r>
         <w:rPr>
@@ -2458,9 +2266,6 @@
         <w:tabs>
           <w:tab w:val="left" w:pos="703"/>
         </w:tabs>
-        <w:rPr>
-          <w:rFonts w:hint="eastAsia"/>
-        </w:rPr>
       </w:pPr>
       <w:r>
         <w:rPr>
@@ -2474,9 +2279,6 @@
         <w:tabs>
           <w:tab w:val="left" w:pos="703"/>
         </w:tabs>
-        <w:rPr>
-          <w:rFonts w:hint="eastAsia"/>
-        </w:rPr>
       </w:pPr>
       <w:r>
         <w:rPr>
@@ -2520,9 +2322,6 @@
         <w:tabs>
           <w:tab w:val="left" w:pos="703"/>
         </w:tabs>
-        <w:rPr>
-          <w:rFonts w:hint="eastAsia"/>
-        </w:rPr>
       </w:pPr>
       <w:proofErr w:type="gramStart"/>
       <w:r>
@@ -2618,19 +2417,13 @@
         <w:tabs>
           <w:tab w:val="left" w:pos="703"/>
         </w:tabs>
-        <w:rPr>
-          <w:rFonts w:hint="eastAsia"/>
-        </w:rPr>
-      </w:pPr>
-    </w:p>
-    <w:p>
-      <w:pPr>
-        <w:tabs>
-          <w:tab w:val="left" w:pos="703"/>
-        </w:tabs>
-        <w:rPr>
-          <w:rFonts w:hint="eastAsia"/>
-        </w:rPr>
+      </w:pPr>
+    </w:p>
+    <w:p>
+      <w:pPr>
+        <w:tabs>
+          <w:tab w:val="left" w:pos="703"/>
+        </w:tabs>
       </w:pPr>
       <w:r>
         <w:rPr>
@@ -2670,9 +2463,6 @@
         <w:tabs>
           <w:tab w:val="left" w:pos="703"/>
         </w:tabs>
-        <w:rPr>
-          <w:rFonts w:hint="eastAsia"/>
-        </w:rPr>
       </w:pPr>
       <w:r>
         <w:rPr>
@@ -2686,19 +2476,13 @@
         <w:tabs>
           <w:tab w:val="left" w:pos="703"/>
         </w:tabs>
-        <w:rPr>
-          <w:rFonts w:hint="eastAsia"/>
-        </w:rPr>
-      </w:pPr>
-    </w:p>
-    <w:p>
-      <w:pPr>
-        <w:tabs>
-          <w:tab w:val="left" w:pos="703"/>
-        </w:tabs>
-        <w:rPr>
-          <w:rFonts w:hint="eastAsia"/>
-        </w:rPr>
+      </w:pPr>
+    </w:p>
+    <w:p>
+      <w:pPr>
+        <w:tabs>
+          <w:tab w:val="left" w:pos="703"/>
+        </w:tabs>
       </w:pPr>
       <w:r>
         <w:t>J</w:t>
@@ -2781,19 +2565,13 @@
         <w:tabs>
           <w:tab w:val="left" w:pos="703"/>
         </w:tabs>
-        <w:rPr>
-          <w:rFonts w:hint="eastAsia"/>
-        </w:rPr>
-      </w:pPr>
-    </w:p>
-    <w:p>
-      <w:pPr>
-        <w:tabs>
-          <w:tab w:val="left" w:pos="703"/>
-        </w:tabs>
-        <w:rPr>
-          <w:rFonts w:hint="eastAsia"/>
-        </w:rPr>
+      </w:pPr>
+    </w:p>
+    <w:p>
+      <w:pPr>
+        <w:tabs>
+          <w:tab w:val="left" w:pos="703"/>
+        </w:tabs>
       </w:pPr>
       <w:r>
         <w:rPr>
@@ -2843,9 +2621,6 @@
         <w:tabs>
           <w:tab w:val="left" w:pos="703"/>
         </w:tabs>
-        <w:rPr>
-          <w:rFonts w:hint="eastAsia"/>
-        </w:rPr>
       </w:pPr>
       <w:r>
         <w:t>C</w:t>
@@ -2874,9 +2649,6 @@
         <w:tabs>
           <w:tab w:val="left" w:pos="703"/>
         </w:tabs>
-        <w:rPr>
-          <w:rFonts w:hint="eastAsia"/>
-        </w:rPr>
       </w:pPr>
       <w:r>
         <w:rPr>
@@ -2924,19 +2696,13 @@
         <w:tabs>
           <w:tab w:val="left" w:pos="703"/>
         </w:tabs>
-        <w:rPr>
-          <w:rFonts w:hint="eastAsia"/>
-        </w:rPr>
-      </w:pPr>
-    </w:p>
-    <w:p>
-      <w:pPr>
-        <w:tabs>
-          <w:tab w:val="left" w:pos="703"/>
-        </w:tabs>
-        <w:rPr>
-          <w:rFonts w:hint="eastAsia"/>
-        </w:rPr>
+      </w:pPr>
+    </w:p>
+    <w:p>
+      <w:pPr>
+        <w:tabs>
+          <w:tab w:val="left" w:pos="703"/>
+        </w:tabs>
       </w:pPr>
       <w:r>
         <w:rPr>
@@ -2956,9 +2722,6 @@
           <w:tab w:val="left" w:pos="703"/>
         </w:tabs>
         <w:ind w:firstLineChars="0"/>
-        <w:rPr>
-          <w:rFonts w:hint="eastAsia"/>
-        </w:rPr>
       </w:pPr>
       <w:r>
         <w:rPr>
@@ -2992,9 +2755,6 @@
           <w:tab w:val="left" w:pos="703"/>
         </w:tabs>
         <w:ind w:firstLineChars="0"/>
-        <w:rPr>
-          <w:rFonts w:hint="eastAsia"/>
-        </w:rPr>
       </w:pPr>
       <w:r>
         <w:rPr>
@@ -3014,9 +2774,6 @@
           <w:tab w:val="left" w:pos="703"/>
         </w:tabs>
         <w:ind w:firstLineChars="0"/>
-        <w:rPr>
-          <w:rFonts w:hint="eastAsia"/>
-        </w:rPr>
       </w:pPr>
       <w:r>
         <w:rPr>
@@ -3036,9 +2793,6 @@
           <w:tab w:val="left" w:pos="703"/>
         </w:tabs>
         <w:ind w:firstLineChars="0"/>
-        <w:rPr>
-          <w:rFonts w:hint="eastAsia"/>
-        </w:rPr>
       </w:pPr>
       <w:r>
         <w:rPr>
@@ -3052,19 +2806,13 @@
         <w:tabs>
           <w:tab w:val="left" w:pos="703"/>
         </w:tabs>
-        <w:rPr>
-          <w:rFonts w:hint="eastAsia"/>
-        </w:rPr>
-      </w:pPr>
-    </w:p>
-    <w:p>
-      <w:pPr>
-        <w:tabs>
-          <w:tab w:val="left" w:pos="703"/>
-        </w:tabs>
-        <w:rPr>
-          <w:rFonts w:hint="eastAsia"/>
-        </w:rPr>
+      </w:pPr>
+    </w:p>
+    <w:p>
+      <w:pPr>
+        <w:tabs>
+          <w:tab w:val="left" w:pos="703"/>
+        </w:tabs>
       </w:pPr>
       <w:r>
         <w:rPr>
@@ -3078,9 +2826,6 @@
         <w:tabs>
           <w:tab w:val="left" w:pos="703"/>
         </w:tabs>
-        <w:rPr>
-          <w:rFonts w:hint="eastAsia"/>
-        </w:rPr>
       </w:pPr>
       <w:r>
         <w:t>C</w:t>
@@ -3123,9 +2868,6 @@
         <w:tabs>
           <w:tab w:val="left" w:pos="703"/>
         </w:tabs>
-        <w:rPr>
-          <w:rFonts w:hint="eastAsia"/>
-        </w:rPr>
       </w:pPr>
       <w:r>
         <w:t>J</w:t>
@@ -3149,9 +2891,6 @@
           <w:tab w:val="left" w:pos="703"/>
         </w:tabs>
         <w:ind w:firstLineChars="300" w:firstLine="630"/>
-        <w:rPr>
-          <w:rFonts w:hint="eastAsia"/>
-        </w:rPr>
       </w:pPr>
       <w:r>
         <w:rPr>
@@ -3190,7 +2929,6 @@
           <w:tab w:val="left" w:pos="703"/>
         </w:tabs>
         <w:rPr>
-          <w:rFonts w:hint="eastAsia"/>
           <w:b/>
         </w:rPr>
       </w:pPr>
@@ -3208,9 +2946,6 @@
           <w:tab w:val="left" w:pos="703"/>
         </w:tabs>
         <w:ind w:leftChars="200" w:left="420"/>
-        <w:rPr>
-          <w:rFonts w:hint="eastAsia"/>
-        </w:rPr>
       </w:pPr>
       <w:r>
         <w:rPr>
@@ -3225,9 +2960,6 @@
           <w:tab w:val="left" w:pos="703"/>
         </w:tabs>
         <w:ind w:leftChars="200" w:left="420"/>
-        <w:rPr>
-          <w:rFonts w:hint="eastAsia"/>
-        </w:rPr>
       </w:pPr>
       <w:r>
         <w:rPr>
@@ -3242,9 +2974,6 @@
           <w:tab w:val="left" w:pos="703"/>
         </w:tabs>
         <w:ind w:leftChars="200" w:left="420"/>
-        <w:rPr>
-          <w:rFonts w:hint="eastAsia"/>
-        </w:rPr>
       </w:pPr>
       <w:r>
         <w:rPr>
@@ -3271,9 +3000,6 @@
           <w:tab w:val="left" w:pos="703"/>
         </w:tabs>
         <w:ind w:leftChars="200" w:left="420"/>
-        <w:rPr>
-          <w:rFonts w:hint="eastAsia"/>
-        </w:rPr>
       </w:pPr>
       <w:r>
         <w:rPr>
@@ -3302,9 +3028,6 @@
           <w:tab w:val="left" w:pos="703"/>
         </w:tabs>
         <w:ind w:leftChars="200" w:left="420"/>
-        <w:rPr>
-          <w:rFonts w:hint="eastAsia"/>
-        </w:rPr>
       </w:pPr>
       <w:r>
         <w:rPr>
@@ -3348,18 +3071,14 @@
         <w:tabs>
           <w:tab w:val="left" w:pos="703"/>
         </w:tabs>
-        <w:rPr>
-          <w:rFonts w:hint="eastAsia"/>
-        </w:rPr>
-      </w:pPr>
-    </w:p>
-    <w:p>
-      <w:pPr>
-        <w:tabs>
-          <w:tab w:val="left" w:pos="703"/>
-        </w:tabs>
-        <w:rPr>
-          <w:rFonts w:hint="eastAsia"/>
+      </w:pPr>
+    </w:p>
+    <w:p>
+      <w:pPr>
+        <w:tabs>
+          <w:tab w:val="left" w:pos="703"/>
+        </w:tabs>
+        <w:rPr>
           <w:b/>
         </w:rPr>
       </w:pPr>
@@ -3390,9 +3109,6 @@
         <w:tabs>
           <w:tab w:val="left" w:pos="703"/>
         </w:tabs>
-        <w:rPr>
-          <w:rFonts w:hint="eastAsia"/>
-        </w:rPr>
       </w:pPr>
       <w:r>
         <w:t>实例变量声明在一个类中</w:t>
@@ -3424,9 +3140,6 @@
         <w:tabs>
           <w:tab w:val="left" w:pos="703"/>
         </w:tabs>
-        <w:rPr>
-          <w:rFonts w:hint="eastAsia"/>
-        </w:rPr>
       </w:pPr>
       <w:r>
         <w:rPr>
@@ -3441,9 +3154,6 @@
         <w:tabs>
           <w:tab w:val="left" w:pos="703"/>
         </w:tabs>
-        <w:rPr>
-          <w:rFonts w:hint="eastAsia"/>
-        </w:rPr>
       </w:pPr>
       <w:r>
         <w:rPr>
@@ -3457,9 +3167,6 @@
         <w:tabs>
           <w:tab w:val="left" w:pos="703"/>
         </w:tabs>
-        <w:rPr>
-          <w:rFonts w:hint="eastAsia"/>
-        </w:rPr>
       </w:pPr>
       <w:r>
         <w:rPr>
@@ -3480,9 +3187,6 @@
         <w:tabs>
           <w:tab w:val="left" w:pos="703"/>
         </w:tabs>
-        <w:rPr>
-          <w:rFonts w:hint="eastAsia"/>
-        </w:rPr>
       </w:pPr>
       <w:r>
         <w:rPr>
@@ -3561,14 +3265,12 @@
         <w:tabs>
           <w:tab w:val="left" w:pos="703"/>
         </w:tabs>
-        <w:rPr>
-          <w:rFonts w:hint="eastAsia"/>
-        </w:rPr>
-      </w:pPr>
-      <w:r>
-        <w:rPr>
-          <w:rFonts w:hint="eastAsia"/>
-        </w:rPr>
+      </w:pPr>
+      <w:r>
+        <w:rPr>
+          <w:rFonts w:hint="eastAsia"/>
+        </w:rPr>
+        <w:lastRenderedPageBreak/>
         <w:t>类变量</w:t>
       </w:r>
       <w:r>
@@ -3601,9 +3303,6 @@
         <w:tabs>
           <w:tab w:val="left" w:pos="703"/>
         </w:tabs>
-        <w:rPr>
-          <w:rFonts w:hint="eastAsia"/>
-        </w:rPr>
       </w:pPr>
       <w:r>
         <w:rPr>
@@ -3617,15 +3316,11 @@
         <w:tabs>
           <w:tab w:val="left" w:pos="703"/>
         </w:tabs>
-        <w:rPr>
-          <w:rFonts w:hint="eastAsia"/>
-        </w:rPr>
-      </w:pPr>
-      <w:r>
-        <w:rPr>
-          <w:rFonts w:hint="eastAsia"/>
-        </w:rPr>
-        <w:lastRenderedPageBreak/>
+      </w:pPr>
+      <w:r>
+        <w:rPr>
+          <w:rFonts w:hint="eastAsia"/>
+        </w:rPr>
         <w:t>静态变量除了声明为常量外很少使用</w:t>
       </w:r>
       <w:r>
@@ -3643,9 +3338,6 @@
         <w:tabs>
           <w:tab w:val="left" w:pos="703"/>
         </w:tabs>
-        <w:rPr>
-          <w:rFonts w:hint="eastAsia"/>
-        </w:rPr>
       </w:pPr>
       <w:r>
         <w:rPr>
@@ -3665,9 +3357,6 @@
         <w:tabs>
           <w:tab w:val="left" w:pos="703"/>
         </w:tabs>
-        <w:rPr>
-          <w:rFonts w:hint="eastAsia"/>
-        </w:rPr>
       </w:pPr>
       <w:r>
         <w:rPr>
@@ -3725,9 +3414,6 @@
         <w:tabs>
           <w:tab w:val="left" w:pos="703"/>
         </w:tabs>
-        <w:rPr>
-          <w:rFonts w:hint="eastAsia"/>
-        </w:rPr>
       </w:pPr>
       <w:r>
         <w:rPr>
@@ -3753,19 +3439,13 @@
         <w:tabs>
           <w:tab w:val="left" w:pos="703"/>
         </w:tabs>
-        <w:rPr>
-          <w:rFonts w:hint="eastAsia"/>
-        </w:rPr>
-      </w:pPr>
-    </w:p>
-    <w:p>
-      <w:pPr>
-        <w:tabs>
-          <w:tab w:val="left" w:pos="703"/>
-        </w:tabs>
-        <w:rPr>
-          <w:rFonts w:hint="eastAsia"/>
-        </w:rPr>
+      </w:pPr>
+    </w:p>
+    <w:p>
+      <w:pPr>
+        <w:tabs>
+          <w:tab w:val="left" w:pos="703"/>
+        </w:tabs>
       </w:pPr>
       <w:r>
         <w:rPr>
@@ -3779,9 +3459,6 @@
         <w:tabs>
           <w:tab w:val="left" w:pos="703"/>
         </w:tabs>
-        <w:rPr>
-          <w:rFonts w:hint="eastAsia"/>
-        </w:rPr>
       </w:pPr>
       <w:r>
         <w:rPr>
@@ -3807,19 +3484,13 @@
         <w:tabs>
           <w:tab w:val="left" w:pos="703"/>
         </w:tabs>
-        <w:rPr>
-          <w:rFonts w:hint="eastAsia"/>
-        </w:rPr>
-      </w:pPr>
-    </w:p>
-    <w:p>
-      <w:pPr>
-        <w:tabs>
-          <w:tab w:val="left" w:pos="703"/>
-        </w:tabs>
-        <w:rPr>
-          <w:rFonts w:hint="eastAsia"/>
-        </w:rPr>
+      </w:pPr>
+    </w:p>
+    <w:p>
+      <w:pPr>
+        <w:tabs>
+          <w:tab w:val="left" w:pos="703"/>
+        </w:tabs>
       </w:pPr>
       <w:r>
         <w:rPr>
@@ -3867,19 +3538,13 @@
         <w:tabs>
           <w:tab w:val="left" w:pos="703"/>
         </w:tabs>
-        <w:rPr>
-          <w:rFonts w:hint="eastAsia"/>
-        </w:rPr>
-      </w:pPr>
-    </w:p>
-    <w:p>
-      <w:pPr>
-        <w:tabs>
-          <w:tab w:val="left" w:pos="703"/>
-        </w:tabs>
-        <w:rPr>
-          <w:rFonts w:hint="eastAsia"/>
-        </w:rPr>
+      </w:pPr>
+    </w:p>
+    <w:p>
+      <w:pPr>
+        <w:tabs>
+          <w:tab w:val="left" w:pos="703"/>
+        </w:tabs>
       </w:pPr>
       <w:r>
         <w:rPr>
@@ -3911,19 +3576,13 @@
         <w:tabs>
           <w:tab w:val="left" w:pos="703"/>
         </w:tabs>
-        <w:rPr>
-          <w:rFonts w:hint="eastAsia"/>
-        </w:rPr>
-      </w:pPr>
-    </w:p>
-    <w:p>
-      <w:pPr>
-        <w:tabs>
-          <w:tab w:val="left" w:pos="703"/>
-        </w:tabs>
-        <w:rPr>
-          <w:rFonts w:hint="eastAsia"/>
-        </w:rPr>
+      </w:pPr>
+    </w:p>
+    <w:p>
+      <w:pPr>
+        <w:tabs>
+          <w:tab w:val="left" w:pos="703"/>
+        </w:tabs>
       </w:pPr>
       <w:r>
         <w:rPr>
@@ -3943,19 +3602,13 @@
         <w:tabs>
           <w:tab w:val="left" w:pos="703"/>
         </w:tabs>
-        <w:rPr>
-          <w:rFonts w:hint="eastAsia"/>
-        </w:rPr>
-      </w:pPr>
-    </w:p>
-    <w:p>
-      <w:pPr>
-        <w:tabs>
-          <w:tab w:val="left" w:pos="703"/>
-        </w:tabs>
-        <w:rPr>
-          <w:rFonts w:hint="eastAsia"/>
-        </w:rPr>
+      </w:pPr>
+    </w:p>
+    <w:p>
+      <w:pPr>
+        <w:tabs>
+          <w:tab w:val="left" w:pos="703"/>
+        </w:tabs>
       </w:pPr>
       <w:r>
         <w:rPr>
@@ -3975,9 +3628,6 @@
           <w:tab w:val="left" w:pos="703"/>
         </w:tabs>
         <w:ind w:firstLineChars="0"/>
-        <w:rPr>
-          <w:rFonts w:hint="eastAsia"/>
-        </w:rPr>
       </w:pPr>
       <w:r>
         <w:rPr>
@@ -4015,9 +3665,6 @@
           <w:tab w:val="left" w:pos="703"/>
         </w:tabs>
         <w:ind w:firstLineChars="0"/>
-        <w:rPr>
-          <w:rFonts w:hint="eastAsia"/>
-        </w:rPr>
       </w:pPr>
       <w:r>
         <w:rPr>
@@ -4093,9 +3740,6 @@
         <w:tabs>
           <w:tab w:val="left" w:pos="703"/>
         </w:tabs>
-        <w:rPr>
-          <w:rFonts w:hint="eastAsia"/>
-        </w:rPr>
       </w:pPr>
       <w:r>
         <w:rPr>
@@ -4117,9 +3761,6 @@
         <w:tabs>
           <w:tab w:val="left" w:pos="703"/>
         </w:tabs>
-        <w:rPr>
-          <w:rFonts w:hint="eastAsia"/>
-        </w:rPr>
       </w:pPr>
       <w:r>
         <w:rPr>
@@ -4171,19 +3812,13 @@
         <w:tabs>
           <w:tab w:val="left" w:pos="703"/>
         </w:tabs>
-        <w:rPr>
-          <w:rFonts w:hint="eastAsia"/>
-        </w:rPr>
-      </w:pPr>
-    </w:p>
-    <w:p>
-      <w:pPr>
-        <w:tabs>
-          <w:tab w:val="left" w:pos="703"/>
-        </w:tabs>
-        <w:rPr>
-          <w:rFonts w:hint="eastAsia"/>
-        </w:rPr>
+      </w:pPr>
+    </w:p>
+    <w:p>
+      <w:pPr>
+        <w:tabs>
+          <w:tab w:val="left" w:pos="703"/>
+        </w:tabs>
       </w:pPr>
       <w:r>
         <w:rPr>
@@ -4204,7 +3839,6 @@
           <w:tab w:val="left" w:pos="703"/>
         </w:tabs>
         <w:rPr>
-          <w:rFonts w:hint="eastAsia"/>
           <w:highlight w:val="yellow"/>
         </w:rPr>
       </w:pPr>
@@ -4276,9 +3910,6 @@
         <w:tabs>
           <w:tab w:val="left" w:pos="703"/>
         </w:tabs>
-        <w:rPr>
-          <w:rFonts w:hint="eastAsia"/>
-        </w:rPr>
       </w:pPr>
       <w:r>
         <w:rPr>
@@ -4320,19 +3951,13 @@
         <w:tabs>
           <w:tab w:val="left" w:pos="703"/>
         </w:tabs>
-        <w:rPr>
-          <w:rFonts w:hint="eastAsia"/>
-        </w:rPr>
-      </w:pPr>
-    </w:p>
-    <w:p>
-      <w:pPr>
-        <w:tabs>
-          <w:tab w:val="left" w:pos="703"/>
-        </w:tabs>
-        <w:rPr>
-          <w:rFonts w:hint="eastAsia"/>
-        </w:rPr>
+      </w:pPr>
+    </w:p>
+    <w:p>
+      <w:pPr>
+        <w:tabs>
+          <w:tab w:val="left" w:pos="703"/>
+        </w:tabs>
       </w:pPr>
       <w:r>
         <w:rPr>
@@ -4366,9 +3991,6 @@
         <w:tabs>
           <w:tab w:val="left" w:pos="703"/>
         </w:tabs>
-        <w:rPr>
-          <w:rFonts w:hint="eastAsia"/>
-        </w:rPr>
       </w:pPr>
       <w:r>
         <w:t>F</w:t>
@@ -4391,9 +4013,6 @@
         <w:tabs>
           <w:tab w:val="left" w:pos="703"/>
         </w:tabs>
-        <w:rPr>
-          <w:rFonts w:hint="eastAsia"/>
-        </w:rPr>
       </w:pPr>
     </w:p>
     <w:p>
@@ -4434,9 +4053,6 @@
         <w:tabs>
           <w:tab w:val="left" w:pos="703"/>
         </w:tabs>
-        <w:rPr>
-          <w:rFonts w:hint="eastAsia"/>
-        </w:rPr>
       </w:pPr>
     </w:p>
     <w:p>
@@ -4483,6 +4099,7 @@
     </w:p>
     <w:p>
       <w:r>
+        <w:lastRenderedPageBreak/>
         <w:t>该修饰符包含在定义变量的语句中，用来预处理类和变量的数据类型。</w:t>
       </w:r>
     </w:p>
@@ -4491,9 +4108,6 @@
         <w:tabs>
           <w:tab w:val="left" w:pos="703"/>
         </w:tabs>
-        <w:rPr>
-          <w:rFonts w:hint="eastAsia"/>
-        </w:rPr>
       </w:pPr>
     </w:p>
     <w:p>
@@ -4506,7 +4120,6 @@
         <w:rPr>
           <w:b/>
         </w:rPr>
-        <w:lastRenderedPageBreak/>
         <w:t>Volatile</w:t>
       </w:r>
       <w:r>
@@ -4554,19 +4167,13 @@
         <w:tabs>
           <w:tab w:val="left" w:pos="703"/>
         </w:tabs>
-        <w:rPr>
-          <w:rFonts w:hint="eastAsia"/>
-        </w:rPr>
-      </w:pPr>
-    </w:p>
-    <w:p>
-      <w:pPr>
-        <w:tabs>
-          <w:tab w:val="left" w:pos="703"/>
-        </w:tabs>
-        <w:rPr>
-          <w:rFonts w:hint="eastAsia"/>
-        </w:rPr>
+      </w:pPr>
+    </w:p>
+    <w:p>
+      <w:pPr>
+        <w:tabs>
+          <w:tab w:val="left" w:pos="703"/>
+        </w:tabs>
       </w:pPr>
       <w:r>
         <w:t>J</w:t>
@@ -4589,9 +4196,6 @@
         <w:tabs>
           <w:tab w:val="left" w:pos="703"/>
         </w:tabs>
-        <w:rPr>
-          <w:rFonts w:hint="eastAsia"/>
-        </w:rPr>
       </w:pPr>
       <w:proofErr w:type="spellStart"/>
       <w:r>
@@ -4768,9 +4372,6 @@
         <w:tabs>
           <w:tab w:val="left" w:pos="703"/>
         </w:tabs>
-        <w:rPr>
-          <w:rFonts w:hint="eastAsia"/>
-        </w:rPr>
       </w:pPr>
       <w:r>
         <w:rPr>
@@ -4933,18 +4534,14 @@
         <w:tabs>
           <w:tab w:val="left" w:pos="703"/>
         </w:tabs>
-        <w:rPr>
-          <w:rFonts w:hint="eastAsia"/>
-        </w:rPr>
-      </w:pPr>
-    </w:p>
-    <w:p>
-      <w:pPr>
-        <w:tabs>
-          <w:tab w:val="left" w:pos="703"/>
-        </w:tabs>
-        <w:rPr>
-          <w:rFonts w:hint="eastAsia"/>
+      </w:pPr>
+    </w:p>
+    <w:p>
+      <w:pPr>
+        <w:tabs>
+          <w:tab w:val="left" w:pos="703"/>
+        </w:tabs>
+        <w:rPr>
           <w:b/>
         </w:rPr>
       </w:pPr>
@@ -4996,9 +4593,6 @@
           <w:tab w:val="left" w:pos="703"/>
         </w:tabs>
         <w:ind w:leftChars="200" w:left="420"/>
-        <w:rPr>
-          <w:rFonts w:hint="eastAsia"/>
-        </w:rPr>
       </w:pPr>
       <w:r>
         <w:t>F</w:t>
@@ -5040,9 +4634,6 @@
           <w:tab w:val="left" w:pos="703"/>
         </w:tabs>
         <w:ind w:leftChars="200" w:left="420"/>
-        <w:rPr>
-          <w:rFonts w:hint="eastAsia"/>
-        </w:rPr>
       </w:pPr>
       <w:r>
         <w:rPr>
@@ -5063,9 +4654,6 @@
           <w:tab w:val="left" w:pos="703"/>
         </w:tabs>
         <w:ind w:leftChars="200" w:left="420"/>
-        <w:rPr>
-          <w:rFonts w:hint="eastAsia"/>
-        </w:rPr>
       </w:pPr>
     </w:p>
     <w:p>
@@ -5074,9 +4662,6 @@
           <w:tab w:val="left" w:pos="703"/>
         </w:tabs>
         <w:ind w:leftChars="200" w:left="420"/>
-        <w:rPr>
-          <w:rFonts w:hint="eastAsia"/>
-        </w:rPr>
       </w:pPr>
       <w:r>
         <w:rPr>
@@ -5090,19 +4675,13 @@
         <w:tabs>
           <w:tab w:val="left" w:pos="703"/>
         </w:tabs>
-        <w:rPr>
-          <w:rFonts w:hint="eastAsia"/>
-        </w:rPr>
-      </w:pPr>
-    </w:p>
-    <w:p>
-      <w:pPr>
-        <w:tabs>
-          <w:tab w:val="left" w:pos="703"/>
-        </w:tabs>
-        <w:rPr>
-          <w:rFonts w:hint="eastAsia"/>
-        </w:rPr>
+      </w:pPr>
+    </w:p>
+    <w:p>
+      <w:pPr>
+        <w:tabs>
+          <w:tab w:val="left" w:pos="703"/>
+        </w:tabs>
       </w:pPr>
       <w:r>
         <w:rPr>
@@ -5151,9 +4730,6 @@
         <w:tabs>
           <w:tab w:val="left" w:pos="703"/>
         </w:tabs>
-        <w:rPr>
-          <w:rFonts w:hint="eastAsia"/>
-        </w:rPr>
       </w:pPr>
       <w:r>
         <w:rPr>
@@ -5196,29 +4772,20 @@
         <w:tabs>
           <w:tab w:val="left" w:pos="703"/>
         </w:tabs>
-        <w:rPr>
-          <w:rFonts w:hint="eastAsia"/>
-        </w:rPr>
-      </w:pPr>
-    </w:p>
-    <w:p>
-      <w:pPr>
-        <w:tabs>
-          <w:tab w:val="left" w:pos="703"/>
-        </w:tabs>
-        <w:rPr>
-          <w:rFonts w:hint="eastAsia"/>
-        </w:rPr>
-      </w:pPr>
-    </w:p>
-    <w:p>
-      <w:pPr>
-        <w:tabs>
-          <w:tab w:val="left" w:pos="703"/>
-        </w:tabs>
-        <w:rPr>
-          <w:rFonts w:hint="eastAsia"/>
-        </w:rPr>
+      </w:pPr>
+    </w:p>
+    <w:p>
+      <w:pPr>
+        <w:tabs>
+          <w:tab w:val="left" w:pos="703"/>
+        </w:tabs>
+      </w:pPr>
+    </w:p>
+    <w:p>
+      <w:pPr>
+        <w:tabs>
+          <w:tab w:val="left" w:pos="703"/>
+        </w:tabs>
       </w:pPr>
       <w:r>
         <w:t>J</w:t>
@@ -5253,9 +4820,6 @@
         <w:tabs>
           <w:tab w:val="left" w:pos="703"/>
         </w:tabs>
-        <w:rPr>
-          <w:rFonts w:hint="eastAsia"/>
-        </w:rPr>
       </w:pPr>
       <w:r>
         <w:rPr>
@@ -5308,17 +4872,9 @@
         <w:tabs>
           <w:tab w:val="left" w:pos="703"/>
         </w:tabs>
-        <w:rPr>
-          <w:rFonts w:hint="eastAsia"/>
-        </w:rPr>
-      </w:pPr>
-    </w:p>
-    <w:p>
-      <w:pPr>
-        <w:rPr>
-          <w:rFonts w:hint="eastAsia"/>
-        </w:rPr>
-      </w:pPr>
+      </w:pPr>
+    </w:p>
+    <w:p>
       <w:r>
         <w:rPr>
           <w:rFonts w:ascii="Helvetica" w:hAnsi="Helvetica"/>
@@ -5372,13 +4928,7 @@
         <w:t>为内置类型。</w:t>
       </w:r>
     </w:p>
-    <w:p>
-      <w:pPr>
-        <w:rPr>
-          <w:rFonts w:hint="eastAsia"/>
-        </w:rPr>
-      </w:pPr>
-    </w:p>
+    <w:p/>
     <w:p>
       <w:pPr>
         <w:widowControl/>
@@ -5594,6 +5144,7 @@
           <w:szCs w:val="18"/>
           <w:bdr w:val="none" w:sz="0" w:space="0" w:color="auto" w:frame="1"/>
         </w:rPr>
+        <w:lastRenderedPageBreak/>
         <w:t xml:space="preserve">      </w:t>
       </w:r>
       <w:r>
@@ -5695,6 +5246,49 @@
         <w:spacing w:line="300" w:lineRule="atLeast"/>
         <w:jc w:val="left"/>
         <w:rPr>
+          <w:rFonts w:ascii="Courier New" w:eastAsia="宋体" w:hAnsi="Courier New" w:cs="Courier New"/>
+          <w:color w:val="000000"/>
+          <w:kern w:val="0"/>
+          <w:sz w:val="18"/>
+          <w:szCs w:val="18"/>
+          <w:bdr w:val="none" w:sz="0" w:space="0" w:color="auto" w:frame="1"/>
+        </w:rPr>
+      </w:pPr>
+      <w:r>
+        <w:rPr>
+          <w:rFonts w:ascii="Courier New" w:eastAsia="宋体" w:hAnsi="Courier New" w:cs="Courier New"/>
+          <w:color w:val="000000"/>
+          <w:kern w:val="0"/>
+          <w:sz w:val="18"/>
+          <w:szCs w:val="18"/>
+          <w:bdr w:val="none" w:sz="0" w:space="0" w:color="auto" w:frame="1"/>
+        </w:rPr>
+        <w:t xml:space="preserve">      </w:t>
+      </w:r>
+      <w:r>
+        <w:rPr>
+          <w:rFonts w:ascii="Courier New" w:eastAsia="宋体" w:hAnsi="Courier New" w:cs="Courier New"/>
+          <w:color w:val="660066"/>
+          <w:kern w:val="0"/>
+          <w:sz w:val="18"/>
+          <w:szCs w:val="18"/>
+          <w:bdr w:val="none" w:sz="0" w:space="0" w:color="auto" w:frame="1"/>
+        </w:rPr>
+        <w:t>Integer</w:t>
+      </w:r>
+      <w:r>
+        <w:rPr>
+          <w:rFonts w:ascii="Courier New" w:eastAsia="宋体" w:hAnsi="Courier New" w:cs="Courier New"/>
+          <w:color w:val="000000"/>
+          <w:kern w:val="0"/>
+          <w:sz w:val="18"/>
+          <w:szCs w:val="18"/>
+          <w:bdr w:val="none" w:sz="0" w:space="0" w:color="auto" w:frame="1"/>
+        </w:rPr>
+        <w:t xml:space="preserve"> </w:t>
+      </w:r>
+      <w:r>
+        <w:rPr>
           <w:rFonts w:ascii="Courier New" w:eastAsia="宋体" w:hAnsi="Courier New" w:cs="Courier New" w:hint="eastAsia"/>
           <w:color w:val="000000"/>
           <w:kern w:val="0"/>
@@ -5702,7 +5296,8 @@
           <w:szCs w:val="18"/>
           <w:bdr w:val="none" w:sz="0" w:space="0" w:color="auto" w:frame="1"/>
         </w:rPr>
-      </w:pPr>
+        <w:t>y</w:t>
+      </w:r>
       <w:r>
         <w:rPr>
           <w:rFonts w:ascii="Courier New" w:eastAsia="宋体" w:hAnsi="Courier New" w:cs="Courier New"/>
@@ -5712,19 +5307,18 @@
           <w:szCs w:val="18"/>
           <w:bdr w:val="none" w:sz="0" w:space="0" w:color="auto" w:frame="1"/>
         </w:rPr>
-        <w:lastRenderedPageBreak/>
-        <w:t xml:space="preserve">      </w:t>
+        <w:t xml:space="preserve"> </w:t>
       </w:r>
       <w:r>
         <w:rPr>
           <w:rFonts w:ascii="Courier New" w:eastAsia="宋体" w:hAnsi="Courier New" w:cs="Courier New"/>
-          <w:color w:val="660066"/>
+          <w:color w:val="666600"/>
           <w:kern w:val="0"/>
           <w:sz w:val="18"/>
           <w:szCs w:val="18"/>
           <w:bdr w:val="none" w:sz="0" w:space="0" w:color="auto" w:frame="1"/>
         </w:rPr>
-        <w:t>Integer</w:t>
+        <w:t>=</w:t>
       </w:r>
       <w:r>
         <w:rPr>
@@ -5740,24 +5334,13 @@
       <w:r>
         <w:rPr>
           <w:rFonts w:ascii="Courier New" w:eastAsia="宋体" w:hAnsi="Courier New" w:cs="Courier New" w:hint="eastAsia"/>
-          <w:color w:val="000000"/>
+          <w:color w:val="006666"/>
           <w:kern w:val="0"/>
           <w:sz w:val="18"/>
           <w:szCs w:val="18"/>
           <w:bdr w:val="none" w:sz="0" w:space="0" w:color="auto" w:frame="1"/>
         </w:rPr>
-        <w:t>y</w:t>
-      </w:r>
-      <w:r>
-        <w:rPr>
-          <w:rFonts w:ascii="Courier New" w:eastAsia="宋体" w:hAnsi="Courier New" w:cs="Courier New"/>
-          <w:color w:val="000000"/>
-          <w:kern w:val="0"/>
-          <w:sz w:val="18"/>
-          <w:szCs w:val="18"/>
-          <w:bdr w:val="none" w:sz="0" w:space="0" w:color="auto" w:frame="1"/>
-        </w:rPr>
-        <w:t xml:space="preserve"> </w:t>
+        <w:t>x</w:t>
       </w:r>
       <w:r>
         <w:rPr>
@@ -5768,39 +5351,6 @@
           <w:szCs w:val="18"/>
           <w:bdr w:val="none" w:sz="0" w:space="0" w:color="auto" w:frame="1"/>
         </w:rPr>
-        <w:t>=</w:t>
-      </w:r>
-      <w:r>
-        <w:rPr>
-          <w:rFonts w:ascii="Courier New" w:eastAsia="宋体" w:hAnsi="Courier New" w:cs="Courier New"/>
-          <w:color w:val="000000"/>
-          <w:kern w:val="0"/>
-          <w:sz w:val="18"/>
-          <w:szCs w:val="18"/>
-          <w:bdr w:val="none" w:sz="0" w:space="0" w:color="auto" w:frame="1"/>
-        </w:rPr>
-        <w:t xml:space="preserve"> </w:t>
-      </w:r>
-      <w:r>
-        <w:rPr>
-          <w:rFonts w:ascii="Courier New" w:eastAsia="宋体" w:hAnsi="Courier New" w:cs="Courier New" w:hint="eastAsia"/>
-          <w:color w:val="006666"/>
-          <w:kern w:val="0"/>
-          <w:sz w:val="18"/>
-          <w:szCs w:val="18"/>
-          <w:bdr w:val="none" w:sz="0" w:space="0" w:color="auto" w:frame="1"/>
-        </w:rPr>
-        <w:t>x</w:t>
-      </w:r>
-      <w:r>
-        <w:rPr>
-          <w:rFonts w:ascii="Courier New" w:eastAsia="宋体" w:hAnsi="Courier New" w:cs="Courier New"/>
-          <w:color w:val="666600"/>
-          <w:kern w:val="0"/>
-          <w:sz w:val="18"/>
-          <w:szCs w:val="18"/>
-          <w:bdr w:val="none" w:sz="0" w:space="0" w:color="auto" w:frame="1"/>
-        </w:rPr>
         <w:t>;</w:t>
       </w:r>
       <w:r>
@@ -5812,18 +5362,7 @@
           <w:szCs w:val="18"/>
           <w:bdr w:val="none" w:sz="0" w:space="0" w:color="auto" w:frame="1"/>
         </w:rPr>
-        <w:t xml:space="preserve">   </w:t>
-      </w:r>
-      <w:r>
-        <w:rPr>
-          <w:rFonts w:ascii="Courier New" w:eastAsia="宋体" w:hAnsi="Courier New" w:cs="Courier New" w:hint="eastAsia"/>
-          <w:color w:val="666600"/>
-          <w:kern w:val="0"/>
-          <w:sz w:val="18"/>
-          <w:szCs w:val="18"/>
-          <w:bdr w:val="none" w:sz="0" w:space="0" w:color="auto" w:frame="1"/>
-        </w:rPr>
-        <w:t>//</w:t>
+        <w:t xml:space="preserve">   //</w:t>
       </w:r>
       <w:r>
         <w:rPr>
@@ -6225,17 +5764,10 @@
         <w:t>}</w:t>
       </w:r>
     </w:p>
-    <w:p>
-      <w:pPr>
-        <w:rPr>
-          <w:rFonts w:hint="eastAsia"/>
-        </w:rPr>
-      </w:pPr>
-    </w:p>
-    <w:p>
-      <w:pPr>
-        <w:rPr>
-          <w:rFonts w:hint="eastAsia"/>
+    <w:p/>
+    <w:p>
+      <w:pPr>
+        <w:rPr>
           <w:b/>
         </w:rPr>
       </w:pPr>
@@ -6330,17 +5862,10 @@
         <w:t>。</w:t>
       </w:r>
     </w:p>
-    <w:p>
-      <w:pPr>
-        <w:rPr>
-          <w:rFonts w:hint="eastAsia"/>
-        </w:rPr>
-      </w:pPr>
-    </w:p>
-    <w:p>
-      <w:pPr>
-        <w:rPr>
-          <w:rFonts w:hint="eastAsia"/>
+    <w:p/>
+    <w:p>
+      <w:pPr>
+        <w:rPr>
           <w:b/>
         </w:rPr>
       </w:pPr>
@@ -6366,11 +5891,6 @@
       </w:r>
     </w:p>
     <w:p>
-      <w:pPr>
-        <w:rPr>
-          <w:rFonts w:hint="eastAsia"/>
-        </w:rPr>
-      </w:pPr>
       <w:r>
         <w:rPr>
           <w:rFonts w:ascii="Helvetica" w:hAnsi="Helvetica"/>
@@ -6468,19 +5988,8 @@
         <w:t>。</w:t>
       </w:r>
     </w:p>
-    <w:p>
-      <w:pPr>
-        <w:rPr>
-          <w:rFonts w:hint="eastAsia"/>
-        </w:rPr>
-      </w:pPr>
-    </w:p>
-    <w:p>
-      <w:pPr>
-        <w:rPr>
-          <w:rFonts w:hint="eastAsia"/>
-        </w:rPr>
-      </w:pPr>
+    <w:p/>
+    <w:p>
       <w:r>
         <w:rPr>
           <w:rFonts w:hint="eastAsia"/>
@@ -6556,17 +6065,10 @@
         <w:t xml:space="preserve"> {0}</w:t>
       </w:r>
     </w:p>
-    <w:p>
-      <w:pPr>
-        <w:rPr>
-          <w:rFonts w:hint="eastAsia"/>
-        </w:rPr>
-      </w:pPr>
-    </w:p>
-    <w:p>
-      <w:pPr>
-        <w:rPr>
-          <w:rFonts w:hint="eastAsia"/>
+    <w:p/>
+    <w:p>
+      <w:pPr>
+        <w:rPr>
           <w:b/>
         </w:rPr>
       </w:pPr>
@@ -6617,11 +6119,6 @@
       </w:r>
     </w:p>
     <w:p>
-      <w:pPr>
-        <w:rPr>
-          <w:rFonts w:hint="eastAsia"/>
-        </w:rPr>
-      </w:pPr>
       <w:r>
         <w:rPr>
           <w:rFonts w:hint="eastAsia"/>
@@ -6797,19 +6294,8 @@
         <w:t>类。</w:t>
       </w:r>
     </w:p>
-    <w:p>
-      <w:pPr>
-        <w:rPr>
-          <w:rFonts w:hint="eastAsia"/>
-        </w:rPr>
-      </w:pPr>
-    </w:p>
-    <w:p>
-      <w:pPr>
-        <w:rPr>
-          <w:rFonts w:hint="eastAsia"/>
-        </w:rPr>
-      </w:pPr>
+    <w:p/>
+    <w:p>
       <w:r>
         <w:rPr>
           <w:rFonts w:hint="eastAsia"/>
@@ -6855,19 +6341,8 @@
         <w:t>循环）</w:t>
       </w:r>
     </w:p>
-    <w:p>
-      <w:pPr>
-        <w:rPr>
-          <w:rFonts w:hint="eastAsia"/>
-        </w:rPr>
-      </w:pPr>
-    </w:p>
-    <w:p>
-      <w:pPr>
-        <w:rPr>
-          <w:rFonts w:hint="eastAsia"/>
-        </w:rPr>
-      </w:pPr>
+    <w:p/>
+    <w:p>
       <w:r>
         <w:rPr>
           <w:rFonts w:hint="eastAsia"/>
@@ -6891,19 +6366,8 @@
         <w:t xml:space="preserve"> a[][]</w:t>
       </w:r>
     </w:p>
-    <w:p>
-      <w:pPr>
-        <w:rPr>
-          <w:rFonts w:hint="eastAsia"/>
-        </w:rPr>
-      </w:pPr>
-    </w:p>
-    <w:p>
-      <w:pPr>
-        <w:rPr>
-          <w:rFonts w:hint="eastAsia"/>
-        </w:rPr>
-      </w:pPr>
+    <w:p/>
+    <w:p>
       <w:r>
         <w:rPr>
           <w:rFonts w:hint="eastAsia"/>
@@ -6924,11 +6388,6 @@
       </w:r>
     </w:p>
     <w:p>
-      <w:pPr>
-        <w:rPr>
-          <w:rFonts w:hint="eastAsia"/>
-        </w:rPr>
-      </w:pPr>
       <w:r>
         <w:rPr>
           <w:noProof/>
@@ -6975,19 +6434,8 @@
         </w:drawing>
       </w:r>
     </w:p>
-    <w:p>
-      <w:pPr>
-        <w:rPr>
-          <w:rFonts w:hint="eastAsia"/>
-        </w:rPr>
-      </w:pPr>
-    </w:p>
-    <w:p>
-      <w:pPr>
-        <w:rPr>
-          <w:rFonts w:hint="eastAsia"/>
-        </w:rPr>
-      </w:pPr>
+    <w:p/>
+    <w:p>
       <w:r>
         <w:t>J</w:t>
       </w:r>
@@ -7005,11 +6453,6 @@
       </w:r>
     </w:p>
     <w:p>
-      <w:pPr>
-        <w:rPr>
-          <w:rFonts w:hint="eastAsia"/>
-        </w:rPr>
-      </w:pPr>
       <w:r>
         <w:rPr>
           <w:rFonts w:hint="eastAsia"/>
@@ -7109,22 +6552,18 @@
         <w:rPr>
           <w:rFonts w:hint="eastAsia"/>
         </w:rPr>
-        <w:t>日期的毫秒数</w:t>
-      </w:r>
-    </w:p>
-    <w:p>
-      <w:pPr>
-        <w:rPr>
-          <w:rFonts w:hint="eastAsia"/>
-        </w:rPr>
-      </w:pPr>
-    </w:p>
-    <w:p>
-      <w:pPr>
-        <w:rPr>
-          <w:rFonts w:hint="eastAsia"/>
-        </w:rPr>
-      </w:pPr>
+        <w:t>日</w:t>
+      </w:r>
+      <w:r>
+        <w:rPr>
+          <w:rFonts w:hint="eastAsia"/>
+        </w:rPr>
+        <w:lastRenderedPageBreak/>
+        <w:t>期的毫秒数</w:t>
+      </w:r>
+    </w:p>
+    <w:p/>
+    <w:p>
       <w:r>
         <w:rPr>
           <w:noProof/>
@@ -7171,19 +6610,8 @@
         </w:drawing>
       </w:r>
     </w:p>
-    <w:p>
-      <w:pPr>
-        <w:rPr>
-          <w:rFonts w:hint="eastAsia"/>
-        </w:rPr>
-      </w:pPr>
-    </w:p>
-    <w:p>
-      <w:pPr>
-        <w:rPr>
-          <w:rFonts w:hint="eastAsia"/>
-        </w:rPr>
-      </w:pPr>
+    <w:p/>
+    <w:p>
       <w:r>
         <w:t>J</w:t>
       </w:r>
@@ -7208,9 +6636,6 @@
           <w:numId w:val="6"/>
         </w:numPr>
         <w:ind w:firstLineChars="0"/>
-        <w:rPr>
-          <w:rFonts w:hint="eastAsia"/>
-        </w:rPr>
       </w:pPr>
       <w:proofErr w:type="spellStart"/>
       <w:r>
@@ -7253,9 +6678,6 @@
           <w:numId w:val="6"/>
         </w:numPr>
         <w:ind w:firstLineChars="0"/>
-        <w:rPr>
-          <w:rFonts w:hint="eastAsia"/>
-        </w:rPr>
       </w:pPr>
       <w:r>
         <w:rPr>
@@ -7278,42 +6700,13 @@
           <w:numId w:val="6"/>
         </w:numPr>
         <w:ind w:firstLineChars="0"/>
-        <w:rPr>
-          <w:rFonts w:hint="eastAsia"/>
-        </w:rPr>
-      </w:pPr>
-      <w:bookmarkStart w:id="0" w:name="_GoBack"/>
-      <w:bookmarkEnd w:id="0"/>
-    </w:p>
-    <w:p>
-      <w:pPr>
-        <w:rPr>
-          <w:rFonts w:hint="eastAsia"/>
-        </w:rPr>
-      </w:pPr>
-    </w:p>
-    <w:p>
-      <w:pPr>
-        <w:rPr>
-          <w:rFonts w:hint="eastAsia"/>
-        </w:rPr>
-      </w:pPr>
-    </w:p>
-    <w:p>
-      <w:pPr>
-        <w:rPr>
-          <w:rFonts w:hint="eastAsia"/>
-        </w:rPr>
       </w:pPr>
     </w:p>
     <w:p/>
-    <w:p>
-      <w:pPr>
-        <w:rPr>
-          <w:rFonts w:hint="eastAsia"/>
-        </w:rPr>
-      </w:pPr>
-    </w:p>
+    <w:p/>
+    <w:p/>
+    <w:p/>
+    <w:p/>
     <w:p/>
     <w:sectPr>
       <w:pgSz w:w="11906" w:h="16838"/>

</xml_diff>